<commit_message>
logo notule pve homestyle
ik heb alles hier boven aangepast en verandert
</commit_message>
<xml_diff>
--- a/Documents/PvE/pve.docx
+++ b/Documents/PvE/pve.docx
@@ -10,6 +10,7 @@
           <w:docPartUnique/>
         </w:docPartObj>
       </w:sdtPr>
+      <w:sdtEndPr/>
       <w:sdtContent>
         <w:p/>
         <w:tbl>
@@ -44,6 +45,7 @@
                 <w:dataBinding w:prefixMappings="xmlns:ns0='http://schemas.openxmlformats.org/officeDocument/2006/extended-properties'" w:xpath="/ns0:Properties[1]/ns0:Company[1]" w:storeItemID="{6668398D-A668-4E3E-A5EB-62B293D839F1}"/>
                 <w:text/>
               </w:sdtPr>
+              <w:sdtEndPr/>
               <w:sdtContent>
                 <w:tc>
                   <w:tcPr>
@@ -97,6 +99,7 @@
                   <w:dataBinding w:prefixMappings="xmlns:ns0='http://schemas.openxmlformats.org/package/2006/metadata/core-properties' xmlns:ns1='http://purl.org/dc/elements/1.1/'" w:xpath="/ns0:coreProperties[1]/ns1:title[1]" w:storeItemID="{6C3C8BC8-F283-45AE-878A-BAB7291924A1}"/>
                   <w:text/>
                 </w:sdtPr>
+                <w:sdtEndPr/>
                 <w:sdtContent>
                   <w:p>
                     <w:pPr>
@@ -144,6 +147,7 @@
                 <w:dataBinding w:prefixMappings="xmlns:ns0='http://schemas.openxmlformats.org/package/2006/metadata/core-properties' xmlns:ns1='http://purl.org/dc/elements/1.1/'" w:xpath="/ns0:coreProperties[1]/ns1:subject[1]" w:storeItemID="{6C3C8BC8-F283-45AE-878A-BAB7291924A1}"/>
                 <w:text/>
               </w:sdtPr>
+              <w:sdtEndPr/>
               <w:sdtContent>
                 <w:tc>
                   <w:tcPr>
@@ -212,6 +216,7 @@
                   <w:dataBinding w:prefixMappings="xmlns:ns0='http://schemas.openxmlformats.org/package/2006/metadata/core-properties' xmlns:ns1='http://purl.org/dc/elements/1.1/'" w:xpath="/ns0:coreProperties[1]/ns1:creator[1]" w:storeItemID="{6C3C8BC8-F283-45AE-878A-BAB7291924A1}"/>
                   <w:text/>
                 </w:sdtPr>
+                <w:sdtEndPr/>
                 <w:sdtContent>
                   <w:p>
                     <w:pPr>
@@ -254,6 +259,7 @@
                     <w:calendar w:val="gregorian"/>
                   </w:date>
                 </w:sdtPr>
+                <w:sdtEndPr/>
                 <w:sdtContent>
                   <w:p>
                     <w:pPr>
@@ -522,6 +528,12 @@
                 <w:sz w:val="24"/>
               </w:rPr>
             </w:pPr>
+            <w:r>
+              <w:rPr>
+                <w:sz w:val="24"/>
+              </w:rPr>
+              <w:t>Open registreer systeem</w:t>
+            </w:r>
           </w:p>
         </w:tc>
       </w:tr>
@@ -550,6 +562,12 @@
               </w:rPr>
               <w:t xml:space="preserve"> systeem</w:t>
             </w:r>
+            <w:r>
+              <w:rPr>
+                <w:sz w:val="24"/>
+              </w:rPr>
+              <w:t xml:space="preserve"> gesloten </w:t>
+            </w:r>
           </w:p>
         </w:tc>
         <w:tc>
@@ -640,6 +658,26 @@
               </w:rPr>
               <w:t>Teams aanmaken</w:t>
             </w:r>
+            <w:r>
+              <w:rPr>
+                <w:sz w:val="24"/>
+              </w:rPr>
+              <w:t xml:space="preserve"> als je </w:t>
+            </w:r>
+            <w:proofErr w:type="spellStart"/>
+            <w:r>
+              <w:rPr>
+                <w:sz w:val="24"/>
+              </w:rPr>
+              <w:t>admin</w:t>
+            </w:r>
+            <w:proofErr w:type="spellEnd"/>
+            <w:r>
+              <w:rPr>
+                <w:sz w:val="24"/>
+              </w:rPr>
+              <w:t xml:space="preserve"> bent</w:t>
+            </w:r>
           </w:p>
         </w:tc>
         <w:tc>
@@ -664,6 +702,34 @@
                 <w:sz w:val="24"/>
               </w:rPr>
             </w:pPr>
+            <w:r>
+              <w:rPr>
+                <w:sz w:val="24"/>
+              </w:rPr>
+              <w:t xml:space="preserve">Eigen </w:t>
+            </w:r>
+            <w:proofErr w:type="spellStart"/>
+            <w:r>
+              <w:rPr>
+                <w:sz w:val="24"/>
+              </w:rPr>
+              <w:t>css</w:t>
+            </w:r>
+            <w:proofErr w:type="spellEnd"/>
+            <w:r>
+              <w:rPr>
+                <w:sz w:val="24"/>
+              </w:rPr>
+              <w:t xml:space="preserve"> frame </w:t>
+            </w:r>
+            <w:proofErr w:type="spellStart"/>
+            <w:r>
+              <w:rPr>
+                <w:sz w:val="24"/>
+              </w:rPr>
+              <w:t>work</w:t>
+            </w:r>
+            <w:proofErr w:type="spellEnd"/>
           </w:p>
         </w:tc>
         <w:tc>
@@ -720,6 +786,20 @@
                 <w:sz w:val="24"/>
               </w:rPr>
             </w:pPr>
+            <w:proofErr w:type="spellStart"/>
+            <w:r>
+              <w:rPr>
+                <w:sz w:val="24"/>
+              </w:rPr>
+              <w:t>Flagen</w:t>
+            </w:r>
+            <w:proofErr w:type="spellEnd"/>
+            <w:r>
+              <w:rPr>
+                <w:sz w:val="24"/>
+              </w:rPr>
+              <w:t xml:space="preserve"> bij de team namen</w:t>
+            </w:r>
           </w:p>
         </w:tc>
         <w:tc>
@@ -751,6 +831,356 @@
                 <w:sz w:val="24"/>
               </w:rPr>
               <w:t>Spellers rollen kunnen geven</w:t>
+            </w:r>
+          </w:p>
+        </w:tc>
+        <w:tc>
+          <w:tcPr>
+            <w:tcW w:w="2265" w:type="dxa"/>
+          </w:tcPr>
+          <w:p>
+            <w:pPr>
+              <w:rPr>
+                <w:sz w:val="24"/>
+              </w:rPr>
+            </w:pPr>
+          </w:p>
+        </w:tc>
+        <w:tc>
+          <w:tcPr>
+            <w:tcW w:w="2266" w:type="dxa"/>
+          </w:tcPr>
+          <w:p>
+            <w:pPr>
+              <w:rPr>
+                <w:sz w:val="24"/>
+              </w:rPr>
+            </w:pPr>
+            <w:proofErr w:type="spellStart"/>
+            <w:r>
+              <w:rPr>
+                <w:sz w:val="24"/>
+              </w:rPr>
+              <w:t>Flagen</w:t>
+            </w:r>
+            <w:proofErr w:type="spellEnd"/>
+            <w:r>
+              <w:rPr>
+                <w:sz w:val="24"/>
+              </w:rPr>
+              <w:t xml:space="preserve"> bij de spellen</w:t>
+            </w:r>
+          </w:p>
+        </w:tc>
+        <w:tc>
+          <w:tcPr>
+            <w:tcW w:w="2266" w:type="dxa"/>
+          </w:tcPr>
+          <w:p>
+            <w:pPr>
+              <w:rPr>
+                <w:sz w:val="24"/>
+              </w:rPr>
+            </w:pPr>
+          </w:p>
+        </w:tc>
+      </w:tr>
+      <w:tr>
+        <w:tc>
+          <w:tcPr>
+            <w:tcW w:w="2265" w:type="dxa"/>
+          </w:tcPr>
+          <w:p>
+            <w:pPr>
+              <w:rPr>
+                <w:sz w:val="24"/>
+              </w:rPr>
+            </w:pPr>
+            <w:r>
+              <w:rPr>
+                <w:sz w:val="24"/>
+              </w:rPr>
+              <w:t>Spellers veranderen</w:t>
+            </w:r>
+          </w:p>
+        </w:tc>
+        <w:tc>
+          <w:tcPr>
+            <w:tcW w:w="2265" w:type="dxa"/>
+          </w:tcPr>
+          <w:p>
+            <w:pPr>
+              <w:rPr>
+                <w:sz w:val="24"/>
+              </w:rPr>
+            </w:pPr>
+          </w:p>
+        </w:tc>
+        <w:tc>
+          <w:tcPr>
+            <w:tcW w:w="2266" w:type="dxa"/>
+          </w:tcPr>
+          <w:p>
+            <w:pPr>
+              <w:rPr>
+                <w:sz w:val="24"/>
+              </w:rPr>
+            </w:pPr>
+          </w:p>
+        </w:tc>
+        <w:tc>
+          <w:tcPr>
+            <w:tcW w:w="2266" w:type="dxa"/>
+          </w:tcPr>
+          <w:p>
+            <w:pPr>
+              <w:rPr>
+                <w:sz w:val="24"/>
+              </w:rPr>
+            </w:pPr>
+          </w:p>
+        </w:tc>
+      </w:tr>
+      <w:tr>
+        <w:tc>
+          <w:tcPr>
+            <w:tcW w:w="2265" w:type="dxa"/>
+          </w:tcPr>
+          <w:p>
+            <w:pPr>
+              <w:rPr>
+                <w:sz w:val="24"/>
+              </w:rPr>
+            </w:pPr>
+            <w:r>
+              <w:rPr>
+                <w:sz w:val="24"/>
+              </w:rPr>
+              <w:t>Leden van de team moeten zichtbaar zijn</w:t>
+            </w:r>
+          </w:p>
+        </w:tc>
+        <w:tc>
+          <w:tcPr>
+            <w:tcW w:w="2265" w:type="dxa"/>
+          </w:tcPr>
+          <w:p>
+            <w:pPr>
+              <w:rPr>
+                <w:sz w:val="24"/>
+              </w:rPr>
+            </w:pPr>
+          </w:p>
+        </w:tc>
+        <w:tc>
+          <w:tcPr>
+            <w:tcW w:w="2266" w:type="dxa"/>
+          </w:tcPr>
+          <w:p>
+            <w:pPr>
+              <w:rPr>
+                <w:sz w:val="24"/>
+              </w:rPr>
+            </w:pPr>
+          </w:p>
+        </w:tc>
+        <w:tc>
+          <w:tcPr>
+            <w:tcW w:w="2266" w:type="dxa"/>
+          </w:tcPr>
+          <w:p>
+            <w:pPr>
+              <w:rPr>
+                <w:sz w:val="24"/>
+              </w:rPr>
+            </w:pPr>
+          </w:p>
+        </w:tc>
+      </w:tr>
+      <w:tr>
+        <w:tc>
+          <w:tcPr>
+            <w:tcW w:w="2265" w:type="dxa"/>
+          </w:tcPr>
+          <w:p>
+            <w:pPr>
+              <w:rPr>
+                <w:sz w:val="24"/>
+              </w:rPr>
+            </w:pPr>
+            <w:r>
+              <w:rPr>
+                <w:sz w:val="24"/>
+              </w:rPr>
+              <w:t>Een script om de teams random te verdelen in de pools</w:t>
+            </w:r>
+          </w:p>
+        </w:tc>
+        <w:tc>
+          <w:tcPr>
+            <w:tcW w:w="2265" w:type="dxa"/>
+          </w:tcPr>
+          <w:p>
+            <w:pPr>
+              <w:rPr>
+                <w:sz w:val="24"/>
+              </w:rPr>
+            </w:pPr>
+          </w:p>
+        </w:tc>
+        <w:tc>
+          <w:tcPr>
+            <w:tcW w:w="2266" w:type="dxa"/>
+          </w:tcPr>
+          <w:p>
+            <w:pPr>
+              <w:rPr>
+                <w:sz w:val="24"/>
+              </w:rPr>
+            </w:pPr>
+          </w:p>
+        </w:tc>
+        <w:tc>
+          <w:tcPr>
+            <w:tcW w:w="2266" w:type="dxa"/>
+          </w:tcPr>
+          <w:p>
+            <w:pPr>
+              <w:rPr>
+                <w:sz w:val="24"/>
+              </w:rPr>
+            </w:pPr>
+          </w:p>
+        </w:tc>
+      </w:tr>
+      <w:tr>
+        <w:tc>
+          <w:tcPr>
+            <w:tcW w:w="2265" w:type="dxa"/>
+          </w:tcPr>
+          <w:p>
+            <w:pPr>
+              <w:rPr>
+                <w:sz w:val="24"/>
+              </w:rPr>
+            </w:pPr>
+            <w:r>
+              <w:rPr>
+                <w:sz w:val="24"/>
+              </w:rPr>
+              <w:t>Multi page</w:t>
+            </w:r>
+          </w:p>
+        </w:tc>
+        <w:tc>
+          <w:tcPr>
+            <w:tcW w:w="2265" w:type="dxa"/>
+          </w:tcPr>
+          <w:p>
+            <w:pPr>
+              <w:rPr>
+                <w:sz w:val="24"/>
+              </w:rPr>
+            </w:pPr>
+          </w:p>
+        </w:tc>
+        <w:tc>
+          <w:tcPr>
+            <w:tcW w:w="2266" w:type="dxa"/>
+          </w:tcPr>
+          <w:p>
+            <w:pPr>
+              <w:rPr>
+                <w:sz w:val="24"/>
+              </w:rPr>
+            </w:pPr>
+          </w:p>
+        </w:tc>
+        <w:tc>
+          <w:tcPr>
+            <w:tcW w:w="2266" w:type="dxa"/>
+          </w:tcPr>
+          <w:p>
+            <w:pPr>
+              <w:rPr>
+                <w:sz w:val="24"/>
+              </w:rPr>
+            </w:pPr>
+          </w:p>
+        </w:tc>
+      </w:tr>
+      <w:tr>
+        <w:tc>
+          <w:tcPr>
+            <w:tcW w:w="2265" w:type="dxa"/>
+          </w:tcPr>
+          <w:p>
+            <w:pPr>
+              <w:rPr>
+                <w:sz w:val="24"/>
+              </w:rPr>
+            </w:pPr>
+            <w:r>
+              <w:rPr>
+                <w:sz w:val="24"/>
+              </w:rPr>
+              <w:t>In het registreer systeem moeten [naam, achternaam, gebruikers naam, D-nummer, email, wachtwoord]</w:t>
+            </w:r>
+          </w:p>
+        </w:tc>
+        <w:tc>
+          <w:tcPr>
+            <w:tcW w:w="2265" w:type="dxa"/>
+          </w:tcPr>
+          <w:p>
+            <w:pPr>
+              <w:rPr>
+                <w:sz w:val="24"/>
+              </w:rPr>
+            </w:pPr>
+          </w:p>
+        </w:tc>
+        <w:tc>
+          <w:tcPr>
+            <w:tcW w:w="2266" w:type="dxa"/>
+          </w:tcPr>
+          <w:p>
+            <w:pPr>
+              <w:rPr>
+                <w:sz w:val="24"/>
+              </w:rPr>
+            </w:pPr>
+          </w:p>
+        </w:tc>
+        <w:tc>
+          <w:tcPr>
+            <w:tcW w:w="2266" w:type="dxa"/>
+          </w:tcPr>
+          <w:p>
+            <w:pPr>
+              <w:rPr>
+                <w:sz w:val="24"/>
+              </w:rPr>
+            </w:pPr>
+          </w:p>
+        </w:tc>
+      </w:tr>
+      <w:tr>
+        <w:tc>
+          <w:tcPr>
+            <w:tcW w:w="2265" w:type="dxa"/>
+          </w:tcPr>
+          <w:p>
+            <w:pPr>
+              <w:rPr>
+                <w:sz w:val="24"/>
+              </w:rPr>
+            </w:pPr>
+            <w:r>
+              <w:rPr>
+                <w:sz w:val="24"/>
+              </w:rPr>
+              <w:t>Uitprint knop</w:t>
             </w:r>
           </w:p>
         </w:tc>
@@ -854,8 +1284,6 @@
         </w:rPr>
         <w:br w:type="page"/>
       </w:r>
-      <w:bookmarkStart w:id="0" w:name="_GoBack"/>
-      <w:bookmarkEnd w:id="0"/>
     </w:p>
     <w:p>
       <w:pPr>
@@ -865,6 +1293,8 @@
           <w:u w:val="single"/>
         </w:rPr>
       </w:pPr>
+      <w:bookmarkStart w:id="0" w:name="_GoBack"/>
+      <w:bookmarkEnd w:id="0"/>
       <w:r>
         <w:rPr>
           <w:b/>
@@ -1776,14 +2206,14 @@
     <w:charset w:val="00"/>
     <w:family w:val="swiss"/>
     <w:pitch w:val="variable"/>
-    <w:sig w:usb0="A00002EF" w:usb1="4000207B" w:usb2="00000000" w:usb3="00000000" w:csb0="0000009F" w:csb1="00000000"/>
+    <w:sig w:usb0="E0002AFF" w:usb1="C000247B" w:usb2="00000009" w:usb3="00000000" w:csb0="000001FF" w:csb1="00000000"/>
   </w:font>
   <w:font w:name="Times New Roman">
     <w:panose1 w:val="02020603050405020304"/>
     <w:charset w:val="00"/>
     <w:family w:val="roman"/>
     <w:pitch w:val="variable"/>
-    <w:sig w:usb0="20002A87" w:usb1="80000000" w:usb2="00000008" w:usb3="00000000" w:csb0="000001FF" w:csb1="00000000"/>
+    <w:sig w:usb0="E0002EFF" w:usb1="C000785B" w:usb2="00000009" w:usb3="00000000" w:csb0="000001FF" w:csb1="00000000"/>
   </w:font>
   <w:font w:name="Courier New">
     <w:panose1 w:val="02070309020205020404"/>
@@ -1811,7 +2241,7 @@
     <w:charset w:val="00"/>
     <w:family w:val="swiss"/>
     <w:pitch w:val="variable"/>
-    <w:sig w:usb0="A00002EF" w:usb1="4000207B" w:usb2="00000000" w:usb3="00000000" w:csb0="0000009F" w:csb1="00000000"/>
+    <w:sig w:usb0="E0002AFF" w:usb1="C000247B" w:usb2="00000009" w:usb3="00000000" w:csb0="000001FF" w:csb1="00000000"/>
   </w:font>
 </w:fonts>
 </file>
@@ -1833,7 +2263,9 @@
   <w:rsids>
     <w:rsidRoot w:val="00C844B7"/>
     <w:rsid w:val="00427908"/>
+    <w:rsid w:val="00552AE8"/>
     <w:rsid w:val="00C844B7"/>
+    <w:rsid w:val="00EF58EA"/>
   </w:rsids>
   <m:mathPr>
     <m:mathFont m:val="Cambria Math"/>

</xml_diff>